<commit_message>
feat: import bands img
</commit_message>
<xml_diff>
--- a/網頁內容.docx
+++ b/網頁內容.docx
@@ -515,13 +515,7 @@
         </w:numPr>
       </w:pPr>
       <w:r>
-        <w:t>Q</w:t>
-      </w:r>
-      <w:r>
-        <w:rPr>
-          <w:rFonts w:hint="eastAsia"/>
-        </w:rPr>
-        <w:t>ue</w:t>
+        <w:t>cuesystem</w:t>
       </w:r>
     </w:p>
     <w:p>
@@ -565,7 +559,6 @@
           <w:numId w:val="1"/>
         </w:numPr>
       </w:pPr>
-      <w:proofErr w:type="spellStart"/>
       <w:r>
         <w:t>A</w:t>
       </w:r>
@@ -575,7 +568,6 @@
         </w:rPr>
         <w:t>ristel</w:t>
       </w:r>
-      <w:proofErr w:type="spellEnd"/>
     </w:p>
     <w:p>
       <w:pPr>
@@ -586,13 +578,10 @@
         </w:numPr>
       </w:pPr>
       <w:r>
-        <w:t>F</w:t>
-      </w:r>
-      <w:r>
-        <w:rPr>
-          <w:rFonts w:hint="eastAsia"/>
-        </w:rPr>
-        <w:t>orty</w:t>
+        <w:t>Fortinet</w:t>
+      </w:r>
+      <w:r>
+        <w:t xml:space="preserve"> </w:t>
       </w:r>
     </w:p>
     <w:p>
@@ -603,17 +592,9 @@
           <w:numId w:val="1"/>
         </w:numPr>
       </w:pPr>
-      <w:proofErr w:type="spellStart"/>
-      <w:r>
-        <w:t>V</w:t>
-      </w:r>
-      <w:r>
-        <w:rPr>
-          <w:rFonts w:hint="eastAsia"/>
-        </w:rPr>
-        <w:t>ovitek</w:t>
-      </w:r>
-      <w:proofErr w:type="spellEnd"/>
+      <w:r>
+        <w:t>VIVOTEK</w:t>
+      </w:r>
     </w:p>
     <w:p>
       <w:pPr>
@@ -648,7 +629,7 @@
         <w:rPr>
           <w:rFonts w:hint="eastAsia"/>
         </w:rPr>
-        <w:t>sus acer</w:t>
+        <w:t xml:space="preserve">sus </w:t>
       </w:r>
     </w:p>
     <w:p>
@@ -659,7 +640,21 @@
           <w:numId w:val="1"/>
         </w:numPr>
       </w:pPr>
-      <w:proofErr w:type="spellStart"/>
+      <w:r>
+        <w:rPr>
+          <w:rFonts w:hint="eastAsia"/>
+        </w:rPr>
+        <w:t>acer</w:t>
+      </w:r>
+    </w:p>
+    <w:p>
+      <w:pPr>
+        <w:pStyle w:val="ListParagraph"/>
+        <w:numPr>
+          <w:ilvl w:val="0"/>
+          <w:numId w:val="1"/>
+        </w:numPr>
+      </w:pPr>
       <w:r>
         <w:t>D</w:t>
       </w:r>
@@ -669,7 +664,6 @@
         </w:rPr>
         <w:t>-link</w:t>
       </w:r>
-      <w:proofErr w:type="spellEnd"/>
     </w:p>
     <w:p>
       <w:pPr>
@@ -679,7 +673,6 @@
           <w:numId w:val="1"/>
         </w:numPr>
       </w:pPr>
-      <w:proofErr w:type="spellStart"/>
       <w:r>
         <w:t>T</w:t>
       </w:r>
@@ -689,7 +682,6 @@
         </w:rPr>
         <w:t>df</w:t>
       </w:r>
-      <w:proofErr w:type="spellEnd"/>
     </w:p>
     <w:p>
       <w:pPr>
@@ -699,7 +691,6 @@
           <w:numId w:val="1"/>
         </w:numPr>
       </w:pPr>
-      <w:proofErr w:type="spellStart"/>
       <w:r>
         <w:t>M</w:t>
       </w:r>
@@ -709,7 +700,6 @@
         </w:rPr>
         <w:t>ipro</w:t>
       </w:r>
-      <w:proofErr w:type="spellEnd"/>
     </w:p>
     <w:p>
       <w:pPr>
@@ -752,7 +742,6 @@
           <w:numId w:val="1"/>
         </w:numPr>
       </w:pPr>
-      <w:proofErr w:type="spellStart"/>
       <w:r>
         <w:t>P</w:t>
       </w:r>
@@ -762,7 +751,6 @@
         </w:rPr>
         <w:t>stek</w:t>
       </w:r>
-      <w:proofErr w:type="spellEnd"/>
     </w:p>
     <w:p>
       <w:pPr>
@@ -772,7 +760,6 @@
           <w:numId w:val="1"/>
         </w:numPr>
       </w:pPr>
-      <w:proofErr w:type="spellStart"/>
       <w:r>
         <w:t>S</w:t>
       </w:r>
@@ -782,7 +769,6 @@
         </w:rPr>
         <w:t>cs</w:t>
       </w:r>
-      <w:proofErr w:type="spellEnd"/>
     </w:p>
     <w:p>
       <w:pPr>
@@ -807,7 +793,6 @@
           <w:numId w:val="1"/>
         </w:numPr>
       </w:pPr>
-      <w:proofErr w:type="spellStart"/>
       <w:r>
         <w:t>A</w:t>
       </w:r>
@@ -817,7 +802,6 @@
         </w:rPr>
         <w:t>vtech</w:t>
       </w:r>
-      <w:proofErr w:type="spellEnd"/>
     </w:p>
     <w:p>
       <w:pPr>
@@ -914,6 +898,79 @@
     </w:p>
     <w:p>
       <w:pPr>
+        <w:rPr>
+          <w:b/>
+          <w:bCs/>
+          <w:i/>
+          <w:iCs/>
+        </w:rPr>
+      </w:pPr>
+      <w:r>
+        <w:rPr>
+          <w:rFonts w:hint="eastAsia"/>
+          <w:b/>
+          <w:bCs/>
+          <w:i/>
+          <w:iCs/>
+        </w:rPr>
+        <w:t>#TODO</w:t>
+      </w:r>
+    </w:p>
+    <w:p>
+      <w:pPr>
+        <w:pStyle w:val="ListParagraph"/>
+        <w:numPr>
+          <w:ilvl w:val="0"/>
+          <w:numId w:val="5"/>
+        </w:numPr>
+      </w:pPr>
+      <w:r>
+        <w:rPr>
+          <w:rFonts w:hint="eastAsia"/>
+        </w:rPr>
+        <w:t>聯絡我們加</w:t>
+      </w:r>
+      <w:r>
+        <w:rPr>
+          <w:rFonts w:hint="eastAsia"/>
+        </w:rPr>
+        <w:t>google map</w:t>
+      </w:r>
+    </w:p>
+    <w:p>
+      <w:pPr>
+        <w:pStyle w:val="ListParagraph"/>
+        <w:numPr>
+          <w:ilvl w:val="0"/>
+          <w:numId w:val="5"/>
+        </w:numPr>
+      </w:pPr>
+      <w:r>
+        <w:rPr>
+          <w:rFonts w:hint="eastAsia"/>
+        </w:rPr>
+        <w:t>聯絡我們改成</w:t>
+      </w:r>
+      <w:r>
+        <w:rPr>
+          <w:rFonts w:hint="eastAsia"/>
+        </w:rPr>
+        <w:t>icon</w:t>
+      </w:r>
+      <w:r>
+        <w:rPr>
+          <w:rFonts w:hint="eastAsia"/>
+        </w:rPr>
+        <w:t>搭配資料</w:t>
+      </w:r>
+    </w:p>
+    <w:p>
+      <w:pPr>
+        <w:pStyle w:val="ListParagraph"/>
+        <w:numPr>
+          <w:ilvl w:val="0"/>
+          <w:numId w:val="5"/>
+        </w:numPr>
         <w:rPr>
           <w:rFonts w:hint="eastAsia"/>
         </w:rPr>
@@ -1271,6 +1328,92 @@
     </w:lvl>
   </w:abstractNum>
   <w:abstractNum w:abstractNumId="3" w15:restartNumberingAfterBreak="0">
+    <w:nsid w:val="33C41B57"/>
+    <w:multiLevelType w:val="hybridMultilevel"/>
+    <w:tmpl w:val="37B2F936"/>
+    <w:lvl w:ilvl="0" w:tplc="0409000F">
+      <w:start w:val="1"/>
+      <w:numFmt w:val="decimal"/>
+      <w:lvlText w:val="%1."/>
+      <w:lvlJc w:val="left"/>
+      <w:pPr>
+        <w:ind w:left="720" w:hanging="360"/>
+      </w:pPr>
+    </w:lvl>
+    <w:lvl w:ilvl="1" w:tplc="04090019" w:tentative="1">
+      <w:start w:val="1"/>
+      <w:numFmt w:val="lowerLetter"/>
+      <w:lvlText w:val="%2."/>
+      <w:lvlJc w:val="left"/>
+      <w:pPr>
+        <w:ind w:left="1440" w:hanging="360"/>
+      </w:pPr>
+    </w:lvl>
+    <w:lvl w:ilvl="2" w:tplc="0409001B" w:tentative="1">
+      <w:start w:val="1"/>
+      <w:numFmt w:val="lowerRoman"/>
+      <w:lvlText w:val="%3."/>
+      <w:lvlJc w:val="right"/>
+      <w:pPr>
+        <w:ind w:left="2160" w:hanging="180"/>
+      </w:pPr>
+    </w:lvl>
+    <w:lvl w:ilvl="3" w:tplc="0409000F" w:tentative="1">
+      <w:start w:val="1"/>
+      <w:numFmt w:val="decimal"/>
+      <w:lvlText w:val="%4."/>
+      <w:lvlJc w:val="left"/>
+      <w:pPr>
+        <w:ind w:left="2880" w:hanging="360"/>
+      </w:pPr>
+    </w:lvl>
+    <w:lvl w:ilvl="4" w:tplc="04090019" w:tentative="1">
+      <w:start w:val="1"/>
+      <w:numFmt w:val="lowerLetter"/>
+      <w:lvlText w:val="%5."/>
+      <w:lvlJc w:val="left"/>
+      <w:pPr>
+        <w:ind w:left="3600" w:hanging="360"/>
+      </w:pPr>
+    </w:lvl>
+    <w:lvl w:ilvl="5" w:tplc="0409001B" w:tentative="1">
+      <w:start w:val="1"/>
+      <w:numFmt w:val="lowerRoman"/>
+      <w:lvlText w:val="%6."/>
+      <w:lvlJc w:val="right"/>
+      <w:pPr>
+        <w:ind w:left="4320" w:hanging="180"/>
+      </w:pPr>
+    </w:lvl>
+    <w:lvl w:ilvl="6" w:tplc="0409000F" w:tentative="1">
+      <w:start w:val="1"/>
+      <w:numFmt w:val="decimal"/>
+      <w:lvlText w:val="%7."/>
+      <w:lvlJc w:val="left"/>
+      <w:pPr>
+        <w:ind w:left="5040" w:hanging="360"/>
+      </w:pPr>
+    </w:lvl>
+    <w:lvl w:ilvl="7" w:tplc="04090019" w:tentative="1">
+      <w:start w:val="1"/>
+      <w:numFmt w:val="lowerLetter"/>
+      <w:lvlText w:val="%8."/>
+      <w:lvlJc w:val="left"/>
+      <w:pPr>
+        <w:ind w:left="5760" w:hanging="360"/>
+      </w:pPr>
+    </w:lvl>
+    <w:lvl w:ilvl="8" w:tplc="0409001B" w:tentative="1">
+      <w:start w:val="1"/>
+      <w:numFmt w:val="lowerRoman"/>
+      <w:lvlText w:val="%9."/>
+      <w:lvlJc w:val="right"/>
+      <w:pPr>
+        <w:ind w:left="6480" w:hanging="180"/>
+      </w:pPr>
+    </w:lvl>
+  </w:abstractNum>
+  <w:abstractNum w:abstractNumId="4" w15:restartNumberingAfterBreak="0">
     <w:nsid w:val="41EB13A8"/>
     <w:multiLevelType w:val="hybridMultilevel"/>
     <w:tmpl w:val="82D83E32"/>
@@ -1393,6 +1536,9 @@
     <w:abstractNumId w:val="1"/>
   </w:num>
   <w:num w:numId="4" w16cid:durableId="669874512">
+    <w:abstractNumId w:val="4"/>
+  </w:num>
+  <w:num w:numId="5" w16cid:durableId="642392844">
     <w:abstractNumId w:val="3"/>
   </w:num>
 </w:numbering>

</xml_diff>